<commit_message>
End de HTML & CSS, Comienzo de GIT
</commit_message>
<xml_diff>
--- a/2 HTML & CSS/HTML y CSS.docx
+++ b/2 HTML & CSS/HTML y CSS.docx
@@ -27986,19 +27986,20 @@
       <w:pPr>
         <w:numPr>
           <w:ilvl w:val="0"/>
-          <w:numId w:val="0"/>
+          <w:numId w:val="1"/>
         </w:numPr>
-        <w:rPr>
-          <w:rFonts w:hint="default"/>
-          <w:lang w:val="en-US"/>
-        </w:rPr>
-      </w:pPr>
-      <w:r>
-        <w:rPr>
-          <w:rFonts w:hint="default"/>
-          <w:lang w:val="en-US"/>
-        </w:rPr>
-        <w:t>13.1</w:t>
+        <w:ind w:left="0" w:leftChars="0" w:firstLine="0" w:firstLineChars="0"/>
+        <w:rPr>
+          <w:rFonts w:hint="default"/>
+          <w:lang w:val="en-US"/>
+        </w:rPr>
+      </w:pPr>
+      <w:r>
+        <w:rPr>
+          <w:rFonts w:hint="default"/>
+          <w:lang w:val="en-US"/>
+        </w:rPr>
+        <w:t>Sass</w:t>
       </w:r>
     </w:p>
     <w:p>
@@ -28017,7 +28018,7 @@
           <w:rFonts w:hint="default"/>
           <w:lang w:val="en-US"/>
         </w:rPr>
-        <w:t>Sass</w:t>
+        <w:t>2 tipos .scss y .sass</w:t>
       </w:r>
     </w:p>
     <w:p>
@@ -28036,7 +28037,7 @@
           <w:rFonts w:hint="default"/>
           <w:lang w:val="en-US"/>
         </w:rPr>
-        <w:t>2 tipos .scss y .sass</w:t>
+        <w:t>En .scss es igual a css</w:t>
       </w:r>
     </w:p>
     <w:p>
@@ -28055,7 +28056,7 @@
           <w:rFonts w:hint="default"/>
           <w:lang w:val="en-US"/>
         </w:rPr>
-        <w:t>En .scss es igual a css</w:t>
+        <w:t>En .sass se eliminan las llaves y comas</w:t>
       </w:r>
     </w:p>
     <w:p>
@@ -28069,13 +28070,6 @@
           <w:lang w:val="en-US"/>
         </w:rPr>
       </w:pPr>
-      <w:r>
-        <w:rPr>
-          <w:rFonts w:hint="default"/>
-          <w:lang w:val="en-US"/>
-        </w:rPr>
-        <w:t>En .sass se eliminan las llaves y comas</w:t>
-      </w:r>
     </w:p>
     <w:p>
       <w:pPr>
@@ -28088,6 +28082,42 @@
           <w:lang w:val="en-US"/>
         </w:rPr>
       </w:pPr>
+      <w:r>
+        <w:rPr>
+          <w:rFonts w:hint="default"/>
+          <w:lang w:val="en-US"/>
+        </w:rPr>
+        <w:fldChar w:fldCharType="begin"/>
+      </w:r>
+      <w:r>
+        <w:rPr>
+          <w:rFonts w:hint="default"/>
+          <w:lang w:val="en-US"/>
+        </w:rPr>
+        <w:instrText xml:space="preserve"> HYPERLINK "https://campus.open-bootcamp.com/cursos/12/leccion/2106" </w:instrText>
+      </w:r>
+      <w:r>
+        <w:rPr>
+          <w:rFonts w:hint="default"/>
+          <w:lang w:val="en-US"/>
+        </w:rPr>
+        <w:fldChar w:fldCharType="separate"/>
+      </w:r>
+      <w:r>
+        <w:rPr>
+          <w:rStyle w:val="4"/>
+          <w:rFonts w:hint="default"/>
+          <w:lang w:val="en-US"/>
+        </w:rPr>
+        <w:t>https://campus.open-bootcamp.com/cursos/12/leccion/2106</w:t>
+      </w:r>
+      <w:r>
+        <w:rPr>
+          <w:rFonts w:hint="default"/>
+          <w:lang w:val="en-US"/>
+        </w:rPr>
+        <w:fldChar w:fldCharType="end"/>
+      </w:r>
     </w:p>
     <w:p>
       <w:pPr>
@@ -28100,8 +28130,42 @@
           <w:lang w:val="en-US"/>
         </w:rPr>
       </w:pPr>
-      <w:bookmarkStart w:id="0" w:name="_GoBack"/>
-      <w:bookmarkEnd w:id="0"/>
+      <w:r>
+        <w:rPr>
+          <w:rFonts w:hint="default"/>
+          <w:lang w:val="en-US"/>
+        </w:rPr>
+        <w:fldChar w:fldCharType="begin"/>
+      </w:r>
+      <w:r>
+        <w:rPr>
+          <w:rFonts w:hint="default"/>
+          <w:lang w:val="en-US"/>
+        </w:rPr>
+        <w:instrText xml:space="preserve"> HYPERLINK "https://campus.open-bootcamp.com/cursos/12/leccion/2107" </w:instrText>
+      </w:r>
+      <w:r>
+        <w:rPr>
+          <w:rFonts w:hint="default"/>
+          <w:lang w:val="en-US"/>
+        </w:rPr>
+        <w:fldChar w:fldCharType="separate"/>
+      </w:r>
+      <w:r>
+        <w:rPr>
+          <w:rStyle w:val="4"/>
+          <w:rFonts w:hint="default"/>
+          <w:lang w:val="en-US"/>
+        </w:rPr>
+        <w:t>https://campus.open-bootcamp.com/cursos/12/leccion/2107</w:t>
+      </w:r>
+      <w:r>
+        <w:rPr>
+          <w:rFonts w:hint="default"/>
+          <w:lang w:val="en-US"/>
+        </w:rPr>
+        <w:fldChar w:fldCharType="end"/>
+      </w:r>
     </w:p>
     <w:p>
       <w:pPr>
@@ -28114,6 +28178,42 @@
           <w:lang w:val="en-US"/>
         </w:rPr>
       </w:pPr>
+      <w:r>
+        <w:rPr>
+          <w:rFonts w:hint="default"/>
+          <w:lang w:val="en-US"/>
+        </w:rPr>
+        <w:fldChar w:fldCharType="begin"/>
+      </w:r>
+      <w:r>
+        <w:rPr>
+          <w:rFonts w:hint="default"/>
+          <w:lang w:val="en-US"/>
+        </w:rPr>
+        <w:instrText xml:space="preserve"> HYPERLINK "https://campus.open-bootcamp.com/cursos/12/leccion/2108" </w:instrText>
+      </w:r>
+      <w:r>
+        <w:rPr>
+          <w:rFonts w:hint="default"/>
+          <w:lang w:val="en-US"/>
+        </w:rPr>
+        <w:fldChar w:fldCharType="separate"/>
+      </w:r>
+      <w:r>
+        <w:rPr>
+          <w:rStyle w:val="4"/>
+          <w:rFonts w:hint="default"/>
+          <w:lang w:val="en-US"/>
+        </w:rPr>
+        <w:t>https://campus.open-bootcamp.com/cursos/12/leccion/2108</w:t>
+      </w:r>
+      <w:r>
+        <w:rPr>
+          <w:rFonts w:hint="default"/>
+          <w:lang w:val="en-US"/>
+        </w:rPr>
+        <w:fldChar w:fldCharType="end"/>
+      </w:r>
     </w:p>
     <w:p>
       <w:pPr>
@@ -28138,6 +28238,13 @@
           <w:lang w:val="en-US"/>
         </w:rPr>
       </w:pPr>
+      <w:r>
+        <w:rPr>
+          <w:rFonts w:hint="default"/>
+          <w:lang w:val="en-US"/>
+        </w:rPr>
+        <w:t>[npm install -g sass]</w:t>
+      </w:r>
     </w:p>
     <w:p>
       <w:pPr>
@@ -28150,6 +28257,13 @@
           <w:lang w:val="en-US"/>
         </w:rPr>
       </w:pPr>
+      <w:r>
+        <w:rPr>
+          <w:rFonts w:hint="default"/>
+          <w:lang w:val="en-US"/>
+        </w:rPr>
+        <w:t>[Sass&gt;sass --watch styles.css] -&gt; para q funque (?</w:t>
+      </w:r>
     </w:p>
     <w:p>
       <w:pPr>
@@ -28174,38 +28288,752 @@
           <w:lang w:val="en-US"/>
         </w:rPr>
       </w:pPr>
-    </w:p>
-    <w:p>
-      <w:pPr>
-        <w:rPr>
-          <w:rFonts w:hint="default"/>
-          <w:lang w:val="en-US"/>
-        </w:rPr>
-      </w:pPr>
-    </w:p>
-    <w:p>
-      <w:pPr>
-        <w:rPr>
-          <w:rFonts w:hint="default"/>
-          <w:lang w:val="en-US"/>
-        </w:rPr>
-      </w:pPr>
-    </w:p>
-    <w:p>
-      <w:pPr>
-        <w:rPr>
-          <w:rFonts w:hint="default"/>
-          <w:lang w:val="en-US"/>
-        </w:rPr>
-      </w:pPr>
-    </w:p>
-    <w:p>
-      <w:pPr>
-        <w:rPr>
-          <w:rFonts w:hint="default"/>
-          <w:lang w:val="en-US"/>
-        </w:rPr>
-      </w:pPr>
+      <w:r>
+        <w:rPr>
+          <w:rFonts w:hint="default"/>
+          <w:lang w:val="en-US"/>
+        </w:rPr>
+        <w:t>Sass mas explicado</w:t>
+      </w:r>
+    </w:p>
+    <w:p>
+      <w:pPr>
+        <w:numPr>
+          <w:ilvl w:val="0"/>
+          <w:numId w:val="0"/>
+        </w:numPr>
+        <w:rPr>
+          <w:rFonts w:hint="default"/>
+          <w:lang w:val="en-US"/>
+        </w:rPr>
+      </w:pPr>
+      <w:r>
+        <w:rPr>
+          <w:rFonts w:hint="default"/>
+          <w:lang w:val="en-US"/>
+        </w:rPr>
+        <w:fldChar w:fldCharType="begin"/>
+      </w:r>
+      <w:r>
+        <w:rPr>
+          <w:rFonts w:hint="default"/>
+          <w:lang w:val="en-US"/>
+        </w:rPr>
+        <w:instrText xml:space="preserve"> HYPERLINK "https://campus.open-bootcamp.com/cursos/12/leccion/2109" </w:instrText>
+      </w:r>
+      <w:r>
+        <w:rPr>
+          <w:rFonts w:hint="default"/>
+          <w:lang w:val="en-US"/>
+        </w:rPr>
+        <w:fldChar w:fldCharType="separate"/>
+      </w:r>
+      <w:r>
+        <w:rPr>
+          <w:rStyle w:val="4"/>
+          <w:rFonts w:hint="default"/>
+          <w:lang w:val="en-US"/>
+        </w:rPr>
+        <w:t>https://campus.open-bootcamp.com/cursos/12/leccion/2109</w:t>
+      </w:r>
+      <w:r>
+        <w:rPr>
+          <w:rFonts w:hint="default"/>
+          <w:lang w:val="en-US"/>
+        </w:rPr>
+        <w:fldChar w:fldCharType="end"/>
+      </w:r>
+    </w:p>
+    <w:p>
+      <w:pPr>
+        <w:numPr>
+          <w:ilvl w:val="0"/>
+          <w:numId w:val="0"/>
+        </w:numPr>
+        <w:rPr>
+          <w:rFonts w:hint="default"/>
+          <w:lang w:val="en-US"/>
+        </w:rPr>
+      </w:pPr>
+    </w:p>
+    <w:p>
+      <w:pPr>
+        <w:numPr>
+          <w:ilvl w:val="0"/>
+          <w:numId w:val="0"/>
+        </w:numPr>
+        <w:rPr>
+          <w:rFonts w:hint="default"/>
+          <w:lang w:val="en-US"/>
+        </w:rPr>
+      </w:pPr>
+    </w:p>
+    <w:p>
+      <w:pPr>
+        <w:numPr>
+          <w:ilvl w:val="0"/>
+          <w:numId w:val="1"/>
+        </w:numPr>
+        <w:ind w:left="0" w:leftChars="0" w:firstLine="0" w:firstLineChars="0"/>
+        <w:rPr>
+          <w:rFonts w:hint="default"/>
+          <w:lang w:val="en-US"/>
+        </w:rPr>
+      </w:pPr>
+      <w:r>
+        <w:rPr>
+          <w:rFonts w:hint="default"/>
+          <w:lang w:val="en-US"/>
+        </w:rPr>
+        <w:t>Proyecto final</w:t>
+      </w:r>
+    </w:p>
+    <w:p>
+      <w:pPr>
+        <w:numPr>
+          <w:ilvl w:val="0"/>
+          <w:numId w:val="0"/>
+        </w:numPr>
+        <w:rPr>
+          <w:rFonts w:hint="default"/>
+          <w:lang w:val="en-US"/>
+        </w:rPr>
+      </w:pPr>
+    </w:p>
+    <w:p>
+      <w:pPr>
+        <w:numPr>
+          <w:ilvl w:val="0"/>
+          <w:numId w:val="0"/>
+        </w:numPr>
+        <w:rPr>
+          <w:rFonts w:hint="default"/>
+          <w:lang w:val="en-US"/>
+        </w:rPr>
+      </w:pPr>
+      <w:r>
+        <w:rPr>
+          <w:rFonts w:hint="default"/>
+          <w:lang w:val="en-US"/>
+        </w:rPr>
+        <w:fldChar w:fldCharType="begin"/>
+      </w:r>
+      <w:r>
+        <w:rPr>
+          <w:rFonts w:hint="default"/>
+          <w:lang w:val="en-US"/>
+        </w:rPr>
+        <w:instrText xml:space="preserve"> HYPERLINK "https://campus.open-bootcamp.com/cursos/12/leccion/2110" </w:instrText>
+      </w:r>
+      <w:r>
+        <w:rPr>
+          <w:rFonts w:hint="default"/>
+          <w:lang w:val="en-US"/>
+        </w:rPr>
+        <w:fldChar w:fldCharType="separate"/>
+      </w:r>
+      <w:r>
+        <w:rPr>
+          <w:rStyle w:val="4"/>
+          <w:rFonts w:hint="default"/>
+          <w:lang w:val="en-US"/>
+        </w:rPr>
+        <w:t>https://campus.open-bootcamp.com/cursos/12/leccion/2110</w:t>
+      </w:r>
+      <w:r>
+        <w:rPr>
+          <w:rFonts w:hint="default"/>
+          <w:lang w:val="en-US"/>
+        </w:rPr>
+        <w:fldChar w:fldCharType="end"/>
+      </w:r>
+    </w:p>
+    <w:p>
+      <w:pPr>
+        <w:numPr>
+          <w:ilvl w:val="0"/>
+          <w:numId w:val="0"/>
+        </w:numPr>
+      </w:pPr>
+      <w:r>
+        <w:drawing>
+          <wp:inline distT="0" distB="0" distL="114300" distR="114300">
+            <wp:extent cx="6005195" cy="394970"/>
+            <wp:effectExtent l="0" t="0" r="14605" b="5080"/>
+            <wp:docPr id="53" name="Picture 1"/>
+            <wp:cNvGraphicFramePr>
+              <a:graphicFrameLocks xmlns:a="http://schemas.openxmlformats.org/drawingml/2006/main" noChangeAspect="1"/>
+            </wp:cNvGraphicFramePr>
+            <a:graphic xmlns:a="http://schemas.openxmlformats.org/drawingml/2006/main">
+              <a:graphicData uri="http://schemas.openxmlformats.org/drawingml/2006/picture">
+                <pic:pic xmlns:pic="http://schemas.openxmlformats.org/drawingml/2006/picture">
+                  <pic:nvPicPr>
+                    <pic:cNvPr id="53" name="Picture 1"/>
+                    <pic:cNvPicPr>
+                      <a:picLocks noChangeAspect="1"/>
+                    </pic:cNvPicPr>
+                  </pic:nvPicPr>
+                  <pic:blipFill>
+                    <a:blip r:embed="rId56"/>
+                    <a:stretch>
+                      <a:fillRect/>
+                    </a:stretch>
+                  </pic:blipFill>
+                  <pic:spPr>
+                    <a:xfrm>
+                      <a:off x="0" y="0"/>
+                      <a:ext cx="6005195" cy="394970"/>
+                    </a:xfrm>
+                    <a:prstGeom prst="rect">
+                      <a:avLst/>
+                    </a:prstGeom>
+                    <a:noFill/>
+                    <a:ln>
+                      <a:noFill/>
+                    </a:ln>
+                  </pic:spPr>
+                </pic:pic>
+              </a:graphicData>
+            </a:graphic>
+          </wp:inline>
+        </w:drawing>
+      </w:r>
+    </w:p>
+    <w:p>
+      <w:pPr>
+        <w:numPr>
+          <w:ilvl w:val="0"/>
+          <w:numId w:val="0"/>
+        </w:numPr>
+        <w:rPr>
+          <w:rFonts w:hint="default"/>
+          <w:lang w:val="en-US"/>
+        </w:rPr>
+      </w:pPr>
+      <w:r>
+        <w:rPr>
+          <w:rFonts w:hint="default"/>
+          <w:lang w:val="en-US"/>
+        </w:rPr>
+        <w:t>[sass --watch sass/index.css css/styles.css]</w:t>
+      </w:r>
+    </w:p>
+    <w:p>
+      <w:pPr>
+        <w:numPr>
+          <w:ilvl w:val="0"/>
+          <w:numId w:val="0"/>
+        </w:numPr>
+        <w:rPr>
+          <w:rFonts w:hint="default"/>
+          <w:lang w:val="en-US"/>
+        </w:rPr>
+      </w:pPr>
+    </w:p>
+    <w:p>
+      <w:pPr>
+        <w:numPr>
+          <w:ilvl w:val="0"/>
+          <w:numId w:val="1"/>
+        </w:numPr>
+        <w:ind w:left="0" w:leftChars="0" w:firstLine="0" w:firstLineChars="0"/>
+        <w:rPr>
+          <w:rFonts w:hint="default"/>
+          <w:lang w:val="en-US"/>
+        </w:rPr>
+      </w:pPr>
+      <w:r>
+        <w:rPr>
+          <w:rFonts w:hint="default"/>
+          <w:lang w:val="en-US"/>
+        </w:rPr>
+        <w:t>Proyecto final</w:t>
+      </w:r>
+    </w:p>
+    <w:p>
+      <w:pPr>
+        <w:numPr>
+          <w:ilvl w:val="0"/>
+          <w:numId w:val="0"/>
+        </w:numPr>
+        <w:ind w:leftChars="0"/>
+        <w:rPr>
+          <w:rFonts w:hint="default"/>
+          <w:lang w:val="en-US"/>
+        </w:rPr>
+      </w:pPr>
+    </w:p>
+    <w:p>
+      <w:pPr>
+        <w:numPr>
+          <w:ilvl w:val="0"/>
+          <w:numId w:val="0"/>
+        </w:numPr>
+        <w:ind w:leftChars="0"/>
+        <w:rPr>
+          <w:rFonts w:hint="default"/>
+          <w:lang w:val="en-US"/>
+        </w:rPr>
+      </w:pPr>
+      <w:r>
+        <w:rPr>
+          <w:rFonts w:hint="default"/>
+          <w:lang w:val="en-US"/>
+        </w:rPr>
+        <w:fldChar w:fldCharType="begin"/>
+      </w:r>
+      <w:r>
+        <w:rPr>
+          <w:rFonts w:hint="default"/>
+          <w:lang w:val="en-US"/>
+        </w:rPr>
+        <w:instrText xml:space="preserve"> HYPERLINK "https://campus.open-bootcamp.com/cursos/12/leccion/2111" </w:instrText>
+      </w:r>
+      <w:r>
+        <w:rPr>
+          <w:rFonts w:hint="default"/>
+          <w:lang w:val="en-US"/>
+        </w:rPr>
+        <w:fldChar w:fldCharType="separate"/>
+      </w:r>
+      <w:r>
+        <w:rPr>
+          <w:rStyle w:val="4"/>
+          <w:rFonts w:hint="default"/>
+          <w:lang w:val="en-US"/>
+        </w:rPr>
+        <w:t>https://campus.open-bootcamp.com/cursos/12/leccion/2111</w:t>
+      </w:r>
+      <w:r>
+        <w:rPr>
+          <w:rFonts w:hint="default"/>
+          <w:lang w:val="en-US"/>
+        </w:rPr>
+        <w:fldChar w:fldCharType="end"/>
+      </w:r>
+    </w:p>
+    <w:p>
+      <w:pPr>
+        <w:numPr>
+          <w:ilvl w:val="0"/>
+          <w:numId w:val="0"/>
+        </w:numPr>
+        <w:ind w:leftChars="0"/>
+        <w:rPr>
+          <w:rFonts w:hint="default"/>
+          <w:lang w:val="en-US"/>
+        </w:rPr>
+      </w:pPr>
+      <w:r>
+        <w:rPr>
+          <w:rFonts w:hint="default"/>
+          <w:lang w:val="en-US"/>
+        </w:rPr>
+        <w:fldChar w:fldCharType="begin"/>
+      </w:r>
+      <w:r>
+        <w:rPr>
+          <w:rFonts w:hint="default"/>
+          <w:lang w:val="en-US"/>
+        </w:rPr>
+        <w:instrText xml:space="preserve"> HYPERLINK "https://campus.open-bootcamp.com/cursos/12/leccion/2112" </w:instrText>
+      </w:r>
+      <w:r>
+        <w:rPr>
+          <w:rFonts w:hint="default"/>
+          <w:lang w:val="en-US"/>
+        </w:rPr>
+        <w:fldChar w:fldCharType="separate"/>
+      </w:r>
+      <w:r>
+        <w:rPr>
+          <w:rStyle w:val="4"/>
+          <w:rFonts w:hint="default"/>
+          <w:lang w:val="en-US"/>
+        </w:rPr>
+        <w:t>https://campus.open-bootcamp.com/cursos/12/leccion/2112</w:t>
+      </w:r>
+      <w:r>
+        <w:rPr>
+          <w:rFonts w:hint="default"/>
+          <w:lang w:val="en-US"/>
+        </w:rPr>
+        <w:fldChar w:fldCharType="end"/>
+      </w:r>
+    </w:p>
+    <w:p>
+      <w:pPr>
+        <w:numPr>
+          <w:ilvl w:val="0"/>
+          <w:numId w:val="0"/>
+        </w:numPr>
+        <w:ind w:leftChars="0"/>
+        <w:rPr>
+          <w:rFonts w:hint="default"/>
+          <w:lang w:val="en-US"/>
+        </w:rPr>
+      </w:pPr>
+      <w:r>
+        <w:rPr>
+          <w:rFonts w:hint="default"/>
+          <w:lang w:val="en-US"/>
+        </w:rPr>
+        <w:fldChar w:fldCharType="begin"/>
+      </w:r>
+      <w:r>
+        <w:rPr>
+          <w:rFonts w:hint="default"/>
+          <w:lang w:val="en-US"/>
+        </w:rPr>
+        <w:instrText xml:space="preserve"> HYPERLINK "https://campus.open-bootcamp.com/cursos/12/leccion/2113" </w:instrText>
+      </w:r>
+      <w:r>
+        <w:rPr>
+          <w:rFonts w:hint="default"/>
+          <w:lang w:val="en-US"/>
+        </w:rPr>
+        <w:fldChar w:fldCharType="separate"/>
+      </w:r>
+      <w:r>
+        <w:rPr>
+          <w:rStyle w:val="4"/>
+          <w:rFonts w:hint="default"/>
+          <w:lang w:val="en-US"/>
+        </w:rPr>
+        <w:t>https://campus.open-bootcamp.com/cursos/12/leccion/2113</w:t>
+      </w:r>
+      <w:r>
+        <w:rPr>
+          <w:rFonts w:hint="default"/>
+          <w:lang w:val="en-US"/>
+        </w:rPr>
+        <w:fldChar w:fldCharType="end"/>
+      </w:r>
+    </w:p>
+    <w:p>
+      <w:pPr>
+        <w:numPr>
+          <w:ilvl w:val="0"/>
+          <w:numId w:val="0"/>
+        </w:numPr>
+        <w:ind w:leftChars="0"/>
+        <w:rPr>
+          <w:rFonts w:hint="default"/>
+          <w:lang w:val="en-US"/>
+        </w:rPr>
+      </w:pPr>
+      <w:r>
+        <w:rPr>
+          <w:rFonts w:hint="default"/>
+          <w:lang w:val="en-US"/>
+        </w:rPr>
+        <w:fldChar w:fldCharType="begin"/>
+      </w:r>
+      <w:r>
+        <w:rPr>
+          <w:rFonts w:hint="default"/>
+          <w:lang w:val="en-US"/>
+        </w:rPr>
+        <w:instrText xml:space="preserve"> HYPERLINK "https://campus.open-bootcamp.com/cursos/12/leccion/2114" </w:instrText>
+      </w:r>
+      <w:r>
+        <w:rPr>
+          <w:rFonts w:hint="default"/>
+          <w:lang w:val="en-US"/>
+        </w:rPr>
+        <w:fldChar w:fldCharType="separate"/>
+      </w:r>
+      <w:r>
+        <w:rPr>
+          <w:rStyle w:val="4"/>
+          <w:rFonts w:hint="default"/>
+          <w:lang w:val="en-US"/>
+        </w:rPr>
+        <w:t>https://campus.open-bootcamp.com/cursos/12/leccion/2114</w:t>
+      </w:r>
+      <w:r>
+        <w:rPr>
+          <w:rFonts w:hint="default"/>
+          <w:lang w:val="en-US"/>
+        </w:rPr>
+        <w:fldChar w:fldCharType="end"/>
+      </w:r>
+    </w:p>
+    <w:p>
+      <w:pPr>
+        <w:numPr>
+          <w:ilvl w:val="0"/>
+          <w:numId w:val="0"/>
+        </w:numPr>
+        <w:ind w:leftChars="0"/>
+        <w:rPr>
+          <w:rFonts w:hint="default"/>
+          <w:lang w:val="en-US"/>
+        </w:rPr>
+      </w:pPr>
+      <w:r>
+        <w:rPr>
+          <w:rFonts w:hint="default"/>
+          <w:lang w:val="en-US"/>
+        </w:rPr>
+        <w:fldChar w:fldCharType="begin"/>
+      </w:r>
+      <w:r>
+        <w:rPr>
+          <w:rFonts w:hint="default"/>
+          <w:lang w:val="en-US"/>
+        </w:rPr>
+        <w:instrText xml:space="preserve"> HYPERLINK "https://campus.open-bootcamp.com/cursos/12/leccion/2115" </w:instrText>
+      </w:r>
+      <w:r>
+        <w:rPr>
+          <w:rFonts w:hint="default"/>
+          <w:lang w:val="en-US"/>
+        </w:rPr>
+        <w:fldChar w:fldCharType="separate"/>
+      </w:r>
+      <w:r>
+        <w:rPr>
+          <w:rStyle w:val="4"/>
+          <w:rFonts w:hint="default"/>
+          <w:lang w:val="en-US"/>
+        </w:rPr>
+        <w:t>https://campus.open-bootcamp.com/cursos/12/leccion/2115</w:t>
+      </w:r>
+      <w:r>
+        <w:rPr>
+          <w:rFonts w:hint="default"/>
+          <w:lang w:val="en-US"/>
+        </w:rPr>
+        <w:fldChar w:fldCharType="end"/>
+      </w:r>
+    </w:p>
+    <w:p>
+      <w:pPr>
+        <w:numPr>
+          <w:ilvl w:val="0"/>
+          <w:numId w:val="0"/>
+        </w:numPr>
+        <w:ind w:leftChars="0"/>
+        <w:rPr>
+          <w:rFonts w:hint="default"/>
+          <w:lang w:val="en-US"/>
+        </w:rPr>
+      </w:pPr>
+      <w:r>
+        <w:rPr>
+          <w:rFonts w:hint="default"/>
+          <w:lang w:val="en-US"/>
+        </w:rPr>
+        <w:fldChar w:fldCharType="begin"/>
+      </w:r>
+      <w:r>
+        <w:rPr>
+          <w:rFonts w:hint="default"/>
+          <w:lang w:val="en-US"/>
+        </w:rPr>
+        <w:instrText xml:space="preserve"> HYPERLINK "https://campus.open-bootcamp.com/cursos/12/leccion/2116" </w:instrText>
+      </w:r>
+      <w:r>
+        <w:rPr>
+          <w:rFonts w:hint="default"/>
+          <w:lang w:val="en-US"/>
+        </w:rPr>
+        <w:fldChar w:fldCharType="separate"/>
+      </w:r>
+      <w:r>
+        <w:rPr>
+          <w:rStyle w:val="4"/>
+          <w:rFonts w:hint="default"/>
+          <w:lang w:val="en-US"/>
+        </w:rPr>
+        <w:t>https://campus.open-bootcamp.com/cursos/12/leccion/2116</w:t>
+      </w:r>
+      <w:r>
+        <w:rPr>
+          <w:rFonts w:hint="default"/>
+          <w:lang w:val="en-US"/>
+        </w:rPr>
+        <w:fldChar w:fldCharType="end"/>
+      </w:r>
+    </w:p>
+    <w:p>
+      <w:pPr>
+        <w:numPr>
+          <w:ilvl w:val="0"/>
+          <w:numId w:val="0"/>
+        </w:numPr>
+        <w:ind w:leftChars="0"/>
+        <w:rPr>
+          <w:rFonts w:hint="default"/>
+          <w:lang w:val="en-US"/>
+        </w:rPr>
+      </w:pPr>
+      <w:r>
+        <w:rPr>
+          <w:rFonts w:hint="default"/>
+          <w:lang w:val="en-US"/>
+        </w:rPr>
+        <w:fldChar w:fldCharType="begin"/>
+      </w:r>
+      <w:r>
+        <w:rPr>
+          <w:rFonts w:hint="default"/>
+          <w:lang w:val="en-US"/>
+        </w:rPr>
+        <w:instrText xml:space="preserve"> HYPERLINK "https://campus.open-bootcamp.com/cursos/12/leccion/2117" </w:instrText>
+      </w:r>
+      <w:r>
+        <w:rPr>
+          <w:rFonts w:hint="default"/>
+          <w:lang w:val="en-US"/>
+        </w:rPr>
+        <w:fldChar w:fldCharType="separate"/>
+      </w:r>
+      <w:r>
+        <w:rPr>
+          <w:rStyle w:val="4"/>
+          <w:rFonts w:hint="default"/>
+          <w:lang w:val="en-US"/>
+        </w:rPr>
+        <w:t>https://campus.open-bootcamp.com/cursos/12/leccion/2117</w:t>
+      </w:r>
+      <w:r>
+        <w:rPr>
+          <w:rFonts w:hint="default"/>
+          <w:lang w:val="en-US"/>
+        </w:rPr>
+        <w:fldChar w:fldCharType="end"/>
+      </w:r>
+    </w:p>
+    <w:p>
+      <w:pPr>
+        <w:numPr>
+          <w:ilvl w:val="0"/>
+          <w:numId w:val="0"/>
+        </w:numPr>
+        <w:ind w:leftChars="0"/>
+        <w:rPr>
+          <w:rFonts w:hint="default"/>
+          <w:lang w:val="en-US"/>
+        </w:rPr>
+      </w:pPr>
+      <w:r>
+        <w:rPr>
+          <w:rFonts w:hint="default"/>
+          <w:lang w:val="en-US"/>
+        </w:rPr>
+        <w:fldChar w:fldCharType="begin"/>
+      </w:r>
+      <w:r>
+        <w:rPr>
+          <w:rFonts w:hint="default"/>
+          <w:lang w:val="en-US"/>
+        </w:rPr>
+        <w:instrText xml:space="preserve"> HYPERLINK "https://campus.open-bootcamp.com/cursos/12/leccion/2118" </w:instrText>
+      </w:r>
+      <w:r>
+        <w:rPr>
+          <w:rFonts w:hint="default"/>
+          <w:lang w:val="en-US"/>
+        </w:rPr>
+        <w:fldChar w:fldCharType="separate"/>
+      </w:r>
+      <w:r>
+        <w:rPr>
+          <w:rStyle w:val="4"/>
+          <w:rFonts w:hint="default"/>
+          <w:lang w:val="en-US"/>
+        </w:rPr>
+        <w:t>https://campus.open-bootcamp.com/cursos/12/leccion/2118</w:t>
+      </w:r>
+      <w:r>
+        <w:rPr>
+          <w:rFonts w:hint="default"/>
+          <w:lang w:val="en-US"/>
+        </w:rPr>
+        <w:fldChar w:fldCharType="end"/>
+      </w:r>
+    </w:p>
+    <w:p>
+      <w:pPr>
+        <w:numPr>
+          <w:ilvl w:val="0"/>
+          <w:numId w:val="0"/>
+        </w:numPr>
+        <w:ind w:leftChars="0"/>
+        <w:rPr>
+          <w:rFonts w:hint="default"/>
+          <w:lang w:val="en-US"/>
+        </w:rPr>
+      </w:pPr>
+      <w:r>
+        <w:rPr>
+          <w:rFonts w:hint="default"/>
+          <w:lang w:val="en-US"/>
+        </w:rPr>
+        <w:fldChar w:fldCharType="begin"/>
+      </w:r>
+      <w:r>
+        <w:rPr>
+          <w:rFonts w:hint="default"/>
+          <w:lang w:val="en-US"/>
+        </w:rPr>
+        <w:instrText xml:space="preserve"> HYPERLINK "https://campus.open-bootcamp.com/cursos/12/leccion/2119" </w:instrText>
+      </w:r>
+      <w:r>
+        <w:rPr>
+          <w:rFonts w:hint="default"/>
+          <w:lang w:val="en-US"/>
+        </w:rPr>
+        <w:fldChar w:fldCharType="separate"/>
+      </w:r>
+      <w:r>
+        <w:rPr>
+          <w:rStyle w:val="4"/>
+          <w:rFonts w:hint="default"/>
+          <w:lang w:val="en-US"/>
+        </w:rPr>
+        <w:t>https://campus.open-bootcamp.com/cursos/12/leccion/2119</w:t>
+      </w:r>
+      <w:r>
+        <w:rPr>
+          <w:rFonts w:hint="default"/>
+          <w:lang w:val="en-US"/>
+        </w:rPr>
+        <w:fldChar w:fldCharType="end"/>
+      </w:r>
+    </w:p>
+    <w:p>
+      <w:pPr>
+        <w:numPr>
+          <w:ilvl w:val="0"/>
+          <w:numId w:val="0"/>
+        </w:numPr>
+        <w:ind w:leftChars="0"/>
+        <w:rPr>
+          <w:rFonts w:hint="default"/>
+          <w:lang w:val="en-US"/>
+        </w:rPr>
+      </w:pPr>
+    </w:p>
+    <w:p>
+      <w:pPr>
+        <w:rPr>
+          <w:rFonts w:hint="default"/>
+          <w:lang w:val="en-US"/>
+        </w:rPr>
+      </w:pPr>
+    </w:p>
+    <w:p>
+      <w:pPr>
+        <w:rPr>
+          <w:rFonts w:hint="default"/>
+          <w:lang w:val="en-US"/>
+        </w:rPr>
+      </w:pPr>
+      <w:bookmarkStart w:id="0" w:name="_GoBack"/>
+      <w:bookmarkEnd w:id="0"/>
     </w:p>
     <w:p>
       <w:pPr>

</xml_diff>